<commit_message>
Replaced README.md with a much better, descriptive and organized one
</commit_message>
<xml_diff>
--- a/Docs/05 - Extra/Análisis de los Metadatos - Editable.docx
+++ b/Docs/05 - Extra/Análisis de los Metadatos - Editable.docx
@@ -326,7 +326,7 @@
                 <w:noProof/>
                 <w:webHidden/>
               </w:rPr>
-              <w:t>1</w:t>
+              <w:t>2</w:t>
             </w:r>
             <w:r>
               <w:rPr>
@@ -395,7 +395,7 @@
                 <w:noProof/>
                 <w:webHidden/>
               </w:rPr>
-              <w:t>1</w:t>
+              <w:t>2</w:t>
             </w:r>
             <w:r>
               <w:rPr>
@@ -533,7 +533,7 @@
                 <w:noProof/>
                 <w:webHidden/>
               </w:rPr>
-              <w:t>4</w:t>
+              <w:t>5</w:t>
             </w:r>
             <w:r>
               <w:rPr>
@@ -602,7 +602,7 @@
                 <w:noProof/>
                 <w:webHidden/>
               </w:rPr>
-              <w:t>4</w:t>
+              <w:t>5</w:t>
             </w:r>
             <w:r>
               <w:rPr>
@@ -671,7 +671,7 @@
                 <w:noProof/>
                 <w:webHidden/>
               </w:rPr>
-              <w:t>4</w:t>
+              <w:t>5</w:t>
             </w:r>
             <w:r>
               <w:rPr>
@@ -809,7 +809,7 @@
                 <w:noProof/>
                 <w:webHidden/>
               </w:rPr>
-              <w:t>5</w:t>
+              <w:t>6</w:t>
             </w:r>
             <w:r>
               <w:rPr>
@@ -878,7 +878,7 @@
                 <w:noProof/>
                 <w:webHidden/>
               </w:rPr>
-              <w:t>6</w:t>
+              <w:t>7</w:t>
             </w:r>
             <w:r>
               <w:rPr>
@@ -947,7 +947,7 @@
                 <w:noProof/>
                 <w:webHidden/>
               </w:rPr>
-              <w:t>7</w:t>
+              <w:t>8</w:t>
             </w:r>
             <w:r>
               <w:rPr>
@@ -1154,7 +1154,7 @@
                 <w:noProof/>
                 <w:webHidden/>
               </w:rPr>
-              <w:t>8</w:t>
+              <w:t>9</w:t>
             </w:r>
             <w:r>
               <w:rPr>
@@ -20551,7 +20551,7 @@
 </file>
 
 <file path=customXml/itemProps1.xml><?xml version="1.0" encoding="utf-8"?>
-<ds:datastoreItem xmlns:ds="http://schemas.openxmlformats.org/officeDocument/2006/customXml" ds:itemID="{09E9FF53-BAFB-4DE7-B9BA-DC4946F7DB1D}">
+<ds:datastoreItem xmlns:ds="http://schemas.openxmlformats.org/officeDocument/2006/customXml" ds:itemID="{6BD7F7E0-2F11-41D1-A994-1AD81B2B182E}">
   <ds:schemaRefs>
     <ds:schemaRef ds:uri="http://schemas.openxmlformats.org/officeDocument/2006/bibliography"/>
   </ds:schemaRefs>

</xml_diff>